<commit_message>
GUI finalizar compra e informes actualizados
</commit_message>
<xml_diff>
--- a/documentation/InformeLanzamiento.docx
+++ b/documentation/InformeLanzamiento.docx
@@ -1,6 +1,6 @@
 
 <file path=word/document.xml><?xml version="1.0" encoding="utf-8"?>
-<w:document xmlns:wpc="http://schemas.microsoft.com/office/word/2010/wordprocessingCanvas" xmlns:cx="http://schemas.microsoft.com/office/drawing/2014/chartex" xmlns:cx1="http://schemas.microsoft.com/office/drawing/2015/9/8/chartex" xmlns:cx2="http://schemas.microsoft.com/office/drawing/2015/10/21/chartex" xmlns:mc="http://schemas.openxmlformats.org/markup-compatibility/2006" xmlns:o="urn:schemas-microsoft-com:office:office" xmlns:r="http://schemas.openxmlformats.org/officeDocument/2006/relationships" xmlns:m="http://schemas.openxmlformats.org/officeDocument/2006/math" xmlns:v="urn:schemas-microsoft-com:vml" xmlns:wp14="http://schemas.microsoft.com/office/word/2010/wordprocessingDrawing" xmlns:wp="http://schemas.openxmlformats.org/drawingml/2006/wordprocessingDrawing" xmlns:w10="urn:schemas-microsoft-com:office:word" xmlns:w="http://schemas.openxmlformats.org/wordprocessingml/2006/main" xmlns:w14="http://schemas.microsoft.com/office/word/2010/wordml" xmlns:w15="http://schemas.microsoft.com/office/word/2012/wordml" xmlns:w16se="http://schemas.microsoft.com/office/word/2015/wordml/symex" xmlns:wpg="http://schemas.microsoft.com/office/word/2010/wordprocessingGroup" xmlns:wpi="http://schemas.microsoft.com/office/word/2010/wordprocessingInk" xmlns:wne="http://schemas.microsoft.com/office/word/2006/wordml" xmlns:wps="http://schemas.microsoft.com/office/word/2010/wordprocessingShape" mc:Ignorable="w14 w15 w16se wp14">
+<w:document xmlns:wpc="http://schemas.microsoft.com/office/word/2010/wordprocessingCanvas" xmlns:mo="http://schemas.microsoft.com/office/mac/office/2008/main" xmlns:mc="http://schemas.openxmlformats.org/markup-compatibility/2006" xmlns:mv="urn:schemas-microsoft-com:mac:vml" xmlns:o="urn:schemas-microsoft-com:office:office" xmlns:r="http://schemas.openxmlformats.org/officeDocument/2006/relationships" xmlns:m="http://schemas.openxmlformats.org/officeDocument/2006/math" xmlns:v="urn:schemas-microsoft-com:vml" xmlns:wp14="http://schemas.microsoft.com/office/word/2010/wordprocessingDrawing" xmlns:wp="http://schemas.openxmlformats.org/drawingml/2006/wordprocessingDrawing" xmlns:w10="urn:schemas-microsoft-com:office:word" xmlns:w="http://schemas.openxmlformats.org/wordprocessingml/2006/main" xmlns:w14="http://schemas.microsoft.com/office/word/2010/wordml" xmlns:w15="http://schemas.microsoft.com/office/word/2012/wordml" xmlns:wpg="http://schemas.microsoft.com/office/word/2010/wordprocessingGroup" xmlns:wpi="http://schemas.microsoft.com/office/word/2010/wordprocessingInk" xmlns:wne="http://schemas.microsoft.com/office/word/2006/wordml" xmlns:wps="http://schemas.microsoft.com/office/word/2010/wordprocessingShape" mc:Ignorable="w14 w15 wp14">
   <w:body>
     <w:sdt>
       <w:sdtPr>
@@ -32,7 +32,7 @@
             <w:rPr>
               <w:noProof/>
               <w:color w:val="5B9BD5" w:themeColor="accent1"/>
-              <w:lang w:eastAsia="es-ES"/>
+              <w:lang w:val="es-ES_tradnl" w:eastAsia="es-ES_tradnl"/>
             </w:rPr>
             <w:drawing>
               <wp:inline distT="0" distB="0" distL="0" distR="0" wp14:anchorId="6C8629FA" wp14:editId="7205435E">
@@ -189,7 +189,7 @@
             <w:rPr>
               <w:noProof/>
               <w:color w:val="5B9BD5" w:themeColor="accent1"/>
-              <w:lang w:eastAsia="es-ES"/>
+              <w:lang w:val="es-ES_tradnl" w:eastAsia="es-ES_tradnl"/>
             </w:rPr>
             <w:drawing>
               <wp:inline distT="0" distB="0" distL="0" distR="0" wp14:anchorId="009B58AA" wp14:editId="0547A182">
@@ -254,7 +254,7 @@
             <w:rPr>
               <w:noProof/>
               <w:color w:val="5B9BD5" w:themeColor="accent1"/>
-              <w:lang w:eastAsia="es-ES"/>
+              <w:lang w:val="es-ES_tradnl" w:eastAsia="es-ES_tradnl"/>
             </w:rPr>
             <mc:AlternateContent>
               <mc:Choice Requires="wps">
@@ -445,11 +445,11 @@
               </mc:Choice>
               <mc:Fallback>
                 <w:pict>
-                  <v:shapetype w14:anchorId="4EF66E8D" id="_x0000_t202" coordsize="21600,21600" o:spt="202" path="m,l,21600r21600,l21600,xe">
+                  <v:shapetype w14:anchorId="4EF66E8D" id="_x0000_t202" coordsize="21600,21600" o:spt="202" path="m0,0l0,21600,21600,21600,21600,0xe">
                     <v:stroke joinstyle="miter"/>
                     <v:path gradientshapeok="t" o:connecttype="rect"/>
                   </v:shapetype>
-                  <v:shape id="Cuadro de texto 142" o:spid="_x0000_s1026" type="#_x0000_t202" style="position:absolute;margin-left:.05pt;margin-top:719.9pt;width:424.9pt;height:46.45pt;z-index:251659264;visibility:visible;mso-wrap-style:square;mso-width-percent:1000;mso-height-percent:0;mso-wrap-distance-left:9pt;mso-wrap-distance-top:0;mso-wrap-distance-right:9pt;mso-wrap-distance-bottom:0;mso-position-horizontal:absolute;mso-position-horizontal-relative:margin;mso-position-vertical:absolute;mso-position-vertical-relative:page;mso-width-percent:1000;mso-height-percent:0;mso-width-relative:margin;mso-height-relative:margin;v-text-anchor:bottom" o:gfxdata="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" filled="f" stroked="f" strokeweight=".5pt">
+                  <v:shape id="Cuadro de texto 142" o:spid="_x0000_s1026" type="#_x0000_t202" style="position:absolute;margin-left:.05pt;margin-top:719.9pt;width:424.9pt;height:46.45pt;z-index:251659264;visibility:visible;mso-wrap-style:square;mso-width-percent:1000;mso-height-percent:0;mso-wrap-distance-left:9pt;mso-wrap-distance-top:0;mso-wrap-distance-right:9pt;mso-wrap-distance-bottom:0;mso-position-horizontal:absolute;mso-position-horizontal-relative:margin;mso-position-vertical:absolute;mso-position-vertical-relative:page;mso-width-percent:1000;mso-height-percent:0;mso-width-relative:margin;mso-height-relative:margin;v-text-anchor:bottom" o:gfxdata="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" filled="f" stroked="f" strokeweight=".5pt">
                     <v:textbox style="mso-fit-shape-to-text:t" inset="0,0,0,0">
                       <w:txbxContent>
                         <w:sdt>
@@ -782,7 +782,25 @@
         <w:rPr>
           <w:sz w:val="24"/>
         </w:rPr>
-        <w:t>Pasar los tests existentes en el sistema.</w:t>
+        <w:t xml:space="preserve">Pasar los tests </w:t>
+      </w:r>
+      <w:r>
+        <w:rPr>
+          <w:sz w:val="24"/>
+        </w:rPr>
+        <w:t xml:space="preserve">automáticos de integración existentes en el sistema. Se ejecutarán </w:t>
+      </w:r>
+      <w:r>
+        <w:rPr>
+          <w:sz w:val="24"/>
+        </w:rPr>
+        <w:t xml:space="preserve">en la máquina local de aquel que vaya a </w:t>
+      </w:r>
+      <w:r>
+        <w:rPr>
+          <w:sz w:val="24"/>
+        </w:rPr>
+        <w:t>realizar cambios en el proyecto y posteriormente se verificará con la integración automática configurada con Travis.</w:t>
       </w:r>
     </w:p>
     <w:p>
@@ -801,45 +819,31 @@
         <w:rPr>
           <w:sz w:val="24"/>
         </w:rPr>
-        <w:t xml:space="preserve">Que se haya hecho el </w:t>
-      </w:r>
-      <w:proofErr w:type="spellStart"/>
-      <w:r>
-        <w:rPr>
-          <w:sz w:val="24"/>
-        </w:rPr>
-        <w:t>push</w:t>
-      </w:r>
-      <w:proofErr w:type="spellEnd"/>
-      <w:r>
-        <w:rPr>
-          <w:sz w:val="24"/>
-        </w:rPr>
-        <w:t xml:space="preserve"> satisfactoriamente a </w:t>
-      </w:r>
-      <w:r>
-        <w:rPr>
-          <w:sz w:val="24"/>
-        </w:rPr>
-        <w:t>GitHub</w:t>
-      </w:r>
-      <w:r>
-        <w:rPr>
-          <w:sz w:val="24"/>
-        </w:rPr>
-        <w:t xml:space="preserve"> (integración</w:t>
-      </w:r>
-      <w:r>
-        <w:rPr>
-          <w:sz w:val="24"/>
-        </w:rPr>
-        <w:t xml:space="preserve"> satisfactoria</w:t>
-      </w:r>
-      <w:r>
-        <w:rPr>
-          <w:sz w:val="24"/>
-        </w:rPr>
-        <w:t>).</w:t>
+        <w:t xml:space="preserve">Que se haya hecho </w:t>
+      </w:r>
+      <w:r>
+        <w:rPr>
+          <w:sz w:val="24"/>
+        </w:rPr>
+        <w:t xml:space="preserve">push contra </w:t>
+      </w:r>
+      <w:r>
+        <w:rPr>
+          <w:sz w:val="24"/>
+        </w:rPr>
+        <w:t>la única rama existente (master)</w:t>
+      </w:r>
+      <w:r>
+        <w:rPr>
+          <w:sz w:val="24"/>
+        </w:rPr>
+        <w:t xml:space="preserve">, o en su defecto se haya aceptado el pull request del fork de cada persona si existe, </w:t>
+      </w:r>
+      <w:r>
+        <w:rPr>
+          <w:sz w:val="24"/>
+        </w:rPr>
+        <w:t>y que a la hora de pushear los cambios, estos no provoquen fallos en tests de Travis, ni problemas de integración con el código ya existente y por tanto que sea satisfactorio dicho push.</w:t>
       </w:r>
     </w:p>
     <w:p>
@@ -858,7 +862,7 @@
         <w:rPr>
           <w:sz w:val="24"/>
         </w:rPr>
-        <w:t>Que se haya documentado.</w:t>
+        <w:t>Que se haya documentado debidamente cada método y clase del código, no necesariamente comentarios dentro de un método, pero si lo que hace dicho método y la finalidad de cada clase. La documentación la dará por buena el gestor de configuraciones: Francisco Menéndez Moya.</w:t>
       </w:r>
     </w:p>
     <w:p>
@@ -877,7 +881,7 @@
         <w:rPr>
           <w:sz w:val="24"/>
         </w:rPr>
-        <w:t>Que se haya implementado.</w:t>
+        <w:t>Que se haya integrado con el código existente en el sistema.</w:t>
       </w:r>
     </w:p>
     <w:p>
@@ -896,6 +900,25 @@
         <w:rPr>
           <w:sz w:val="24"/>
         </w:rPr>
+        <w:t>Que se haya implementado.</w:t>
+      </w:r>
+    </w:p>
+    <w:p>
+      <w:pPr>
+        <w:pStyle w:val="Prrafodelista"/>
+        <w:numPr>
+          <w:ilvl w:val="0"/>
+          <w:numId w:val="16"/>
+        </w:numPr>
+        <w:jc w:val="both"/>
+        <w:rPr>
+          <w:sz w:val="24"/>
+        </w:rPr>
+      </w:pPr>
+      <w:r>
+        <w:rPr>
+          <w:sz w:val="24"/>
+        </w:rPr>
         <w:t xml:space="preserve">Cada tarea implementada debe contar con el visto bueno del responsable técnico de </w:t>
       </w:r>
       <w:r>
@@ -908,7 +931,23 @@
         <w:rPr>
           <w:sz w:val="24"/>
         </w:rPr>
-        <w:t>.</w:t>
+        <w:t xml:space="preserve"> cuando esta pase su estado a “Done”, y en caso de que el responsable no esté de acuerdo con lo hecho, se volverá a poner dicha tarea a “Doing” hasta que se corrijan dichos comentarios.</w:t>
+      </w:r>
+    </w:p>
+    <w:p>
+      <w:pPr>
+        <w:rPr>
+          <w:rFonts w:asciiTheme="majorHAnsi" w:eastAsiaTheme="majorEastAsia" w:hAnsiTheme="majorHAnsi" w:cstheme="majorBidi"/>
+          <w:b/>
+          <w:bCs/>
+          <w:smallCaps/>
+          <w:color w:val="000000" w:themeColor="text1"/>
+          <w:sz w:val="36"/>
+          <w:szCs w:val="36"/>
+        </w:rPr>
+      </w:pPr>
+      <w:r>
+        <w:br w:type="page"/>
       </w:r>
     </w:p>
     <w:p>
@@ -917,6 +956,7 @@
         <w:jc w:val="both"/>
       </w:pPr>
       <w:r>
+        <w:lastRenderedPageBreak/>
         <w:t>Creación de la pila inicial de producto</w:t>
       </w:r>
     </w:p>
@@ -1011,7 +1051,7 @@
         <w:rPr>
           <w:noProof/>
           <w:sz w:val="24"/>
-          <w:lang w:eastAsia="es-ES"/>
+          <w:lang w:val="es-ES_tradnl" w:eastAsia="es-ES_tradnl"/>
         </w:rPr>
         <w:drawing>
           <wp:inline distT="0" distB="0" distL="0" distR="0" wp14:anchorId="4565CD74" wp14:editId="4AEDE823">
@@ -1079,7 +1119,6 @@
         <w:rPr>
           <w:sz w:val="24"/>
         </w:rPr>
-        <w:lastRenderedPageBreak/>
         <w:t>Gestión de usuarios</w:t>
       </w:r>
       <w:r>
@@ -1203,87 +1242,28 @@
       </w:pPr>
       <w:r>
         <w:rPr>
-          <w:sz w:val="24"/>
-        </w:rPr>
-        <w:t>C.S.: Estará cumplido cuando</w:t>
-      </w:r>
-      <w:r>
-        <w:rPr>
-          <w:sz w:val="24"/>
-        </w:rPr>
-        <w:t xml:space="preserve"> se pueda visualizar un carro, </w:t>
-      </w:r>
-      <w:r>
-        <w:rPr>
-          <w:sz w:val="24"/>
-        </w:rPr>
-        <w:t>añadir un producto al carro,</w:t>
-      </w:r>
-      <w:r>
-        <w:rPr>
-          <w:sz w:val="24"/>
-        </w:rPr>
-        <w:t xml:space="preserve"> y</w:t>
-      </w:r>
-      <w:r>
-        <w:rPr>
-          <w:sz w:val="24"/>
-        </w:rPr>
-        <w:t xml:space="preserve"> se muestre dicho cambio en el carro virtual (precio, cantidades, etc.)</w:t>
-      </w:r>
-      <w:r>
-        <w:rPr>
-          <w:sz w:val="24"/>
-        </w:rPr>
-        <w:t xml:space="preserve"> tras haber seleccionado el supermercado del cual quieres comprarlo</w:t>
-      </w:r>
-      <w:r>
-        <w:rPr>
-          <w:sz w:val="24"/>
-        </w:rPr>
-        <w:t>.</w:t>
-      </w:r>
-      <w:r>
-        <w:rPr>
           <w:noProof/>
           <w:sz w:val="24"/>
+          <w:highlight w:val="yellow"/>
           <w:lang w:val="es-ES_tradnl" w:eastAsia="es-ES_tradnl"/>
         </w:rPr>
-        <w:t xml:space="preserve"> Ejemplo:</w:t>
-      </w:r>
-    </w:p>
-    <w:p>
-      <w:pPr>
-        <w:jc w:val="center"/>
-        <w:rPr>
-          <w:sz w:val="24"/>
-          <w:highlight w:val="yellow"/>
-        </w:rPr>
-      </w:pPr>
-      <w:r>
-        <w:rPr>
-          <w:noProof/>
-          <w:sz w:val="24"/>
-          <w:highlight w:val="yellow"/>
-          <w:lang w:eastAsia="es-ES"/>
-        </w:rPr>
         <w:drawing>
-          <wp:anchor distT="0" distB="0" distL="114300" distR="114300" simplePos="0" relativeHeight="251660288" behindDoc="0" locked="0" layoutInCell="1" allowOverlap="1" wp14:anchorId="71AC92BB" wp14:editId="4BC1F777">
+          <wp:anchor distT="0" distB="0" distL="114300" distR="114300" simplePos="0" relativeHeight="251660288" behindDoc="0" locked="0" layoutInCell="1" allowOverlap="1" wp14:anchorId="71AC92BB" wp14:editId="7F39AB86">
             <wp:simplePos x="0" y="0"/>
             <wp:positionH relativeFrom="column">
-              <wp:posOffset>2056130</wp:posOffset>
+              <wp:posOffset>1713865</wp:posOffset>
             </wp:positionH>
             <wp:positionV relativeFrom="paragraph">
-              <wp:posOffset>22225</wp:posOffset>
+              <wp:posOffset>1002493</wp:posOffset>
             </wp:positionV>
-            <wp:extent cx="1257935" cy="1074420"/>
+            <wp:extent cx="1943735" cy="1660061"/>
             <wp:effectExtent l="0" t="0" r="12065" b="0"/>
             <wp:wrapTight wrapText="bothSides">
               <wp:wrapPolygon edited="0">
                 <wp:start x="0" y="0"/>
-                <wp:lineTo x="0" y="20936"/>
-                <wp:lineTo x="21371" y="20936"/>
-                <wp:lineTo x="21371" y="0"/>
+                <wp:lineTo x="0" y="21154"/>
+                <wp:lineTo x="21452" y="21154"/>
+                <wp:lineTo x="21452" y="0"/>
                 <wp:lineTo x="0" y="0"/>
               </wp:wrapPolygon>
             </wp:wrapTight>
@@ -1316,7 +1296,7 @@
                   <pic:spPr bwMode="auto">
                     <a:xfrm>
                       <a:off x="0" y="0"/>
-                      <a:ext cx="1257935" cy="1074420"/>
+                      <a:ext cx="1945337" cy="1661429"/>
                     </a:xfrm>
                     <a:prstGeom prst="rect">
                       <a:avLst/>
@@ -1341,6 +1321,68 @@
       <w:r>
         <w:rPr>
           <w:sz w:val="24"/>
+        </w:rPr>
+        <w:t>C.S.: Estará cumplido cuando</w:t>
+      </w:r>
+      <w:r>
+        <w:rPr>
+          <w:sz w:val="24"/>
+        </w:rPr>
+        <w:t xml:space="preserve"> se pueda visualizar un carro, </w:t>
+      </w:r>
+      <w:r>
+        <w:rPr>
+          <w:sz w:val="24"/>
+        </w:rPr>
+        <w:t>añadir un producto al carro,</w:t>
+      </w:r>
+      <w:r>
+        <w:rPr>
+          <w:sz w:val="24"/>
+        </w:rPr>
+        <w:t xml:space="preserve"> y</w:t>
+      </w:r>
+      <w:r>
+        <w:rPr>
+          <w:sz w:val="24"/>
+        </w:rPr>
+        <w:t xml:space="preserve"> se muestre dicho cambio en el carro virtual (precio, cantidades, etc.)</w:t>
+      </w:r>
+      <w:r>
+        <w:rPr>
+          <w:sz w:val="24"/>
+        </w:rPr>
+        <w:t xml:space="preserve"> tras haber seleccionado el supermercado </w:t>
+      </w:r>
+      <w:r>
+        <w:rPr>
+          <w:sz w:val="24"/>
+        </w:rPr>
+        <w:t xml:space="preserve">del cual quieres </w:t>
+      </w:r>
+      <w:r>
+        <w:rPr>
+          <w:sz w:val="24"/>
+        </w:rPr>
+        <w:t>comprarlo</w:t>
+      </w:r>
+      <w:r>
+        <w:rPr>
+          <w:sz w:val="24"/>
+        </w:rPr>
+        <w:t>.</w:t>
+      </w:r>
+      <w:r>
+        <w:rPr>
+          <w:noProof/>
+          <w:sz w:val="24"/>
+          <w:lang w:val="es-ES_tradnl" w:eastAsia="es-ES_tradnl"/>
+        </w:rPr>
+        <w:t xml:space="preserve"> Ejemplo:</w:t>
+      </w:r>
+      <w:r>
+        <w:rPr>
+          <w:sz w:val="24"/>
           <w:highlight w:val="yellow"/>
         </w:rPr>
         <w:br w:type="textWrapping" w:clear="all"/>
@@ -1348,6 +1390,19 @@
     </w:p>
     <w:p>
       <w:pPr>
+        <w:rPr>
+          <w:sz w:val="24"/>
+        </w:rPr>
+      </w:pPr>
+      <w:r>
+        <w:rPr>
+          <w:sz w:val="24"/>
+        </w:rPr>
+        <w:br w:type="page"/>
+      </w:r>
+    </w:p>
+    <w:p>
+      <w:pPr>
         <w:pStyle w:val="Prrafodelista"/>
         <w:numPr>
           <w:ilvl w:val="0"/>
@@ -1362,6 +1417,7 @@
         <w:rPr>
           <w:sz w:val="24"/>
         </w:rPr>
+        <w:lastRenderedPageBreak/>
         <w:t>Pago de productos del carro (S)</w:t>
       </w:r>
     </w:p>
@@ -1563,7 +1619,7 @@
         <w:rPr>
           <w:noProof/>
           <w:sz w:val="24"/>
-          <w:lang w:eastAsia="es-ES"/>
+          <w:lang w:val="es-ES_tradnl" w:eastAsia="es-ES_tradnl"/>
         </w:rPr>
         <w:drawing>
           <wp:anchor distT="0" distB="0" distL="114300" distR="114300" simplePos="0" relativeHeight="251661312" behindDoc="0" locked="0" layoutInCell="1" allowOverlap="1" wp14:anchorId="15201EBC" wp14:editId="512EA942">
@@ -1653,7 +1709,6 @@
         <w:rPr>
           <w:sz w:val="24"/>
         </w:rPr>
-        <w:lastRenderedPageBreak/>
         <w:t>Historial de pedidos (M)</w:t>
       </w:r>
     </w:p>
@@ -1834,6 +1889,19 @@
     </w:p>
     <w:p>
       <w:pPr>
+        <w:rPr>
+          <w:sz w:val="24"/>
+        </w:rPr>
+      </w:pPr>
+      <w:r>
+        <w:rPr>
+          <w:sz w:val="24"/>
+        </w:rPr>
+        <w:br w:type="page"/>
+      </w:r>
+    </w:p>
+    <w:p>
+      <w:pPr>
         <w:pStyle w:val="Prrafodelista"/>
         <w:numPr>
           <w:ilvl w:val="0"/>
@@ -1848,6 +1916,7 @@
         <w:rPr>
           <w:sz w:val="24"/>
         </w:rPr>
+        <w:lastRenderedPageBreak/>
         <w:t>Mostrar lista de carros favoritos</w:t>
       </w:r>
       <w:r>
@@ -2075,7 +2144,7 @@
       <w:r>
         <w:rPr>
           <w:noProof/>
-          <w:lang w:eastAsia="es-ES"/>
+          <w:lang w:val="es-ES_tradnl" w:eastAsia="es-ES_tradnl"/>
         </w:rPr>
         <w:drawing>
           <wp:inline distT="0" distB="0" distL="0" distR="0" wp14:anchorId="11234A1E" wp14:editId="255F55AC">
@@ -2143,7 +2212,6 @@
         <w:rPr>
           <w:sz w:val="24"/>
         </w:rPr>
-        <w:lastRenderedPageBreak/>
         <w:t>Filtrado de productos (Tienda, tipo de producto, rango de precio) (M)</w:t>
       </w:r>
     </w:p>
@@ -2190,7 +2258,7 @@
         <w:rPr>
           <w:noProof/>
           <w:sz w:val="24"/>
-          <w:lang w:eastAsia="es-ES"/>
+          <w:lang w:val="es-ES_tradnl" w:eastAsia="es-ES_tradnl"/>
         </w:rPr>
         <w:drawing>
           <wp:inline distT="0" distB="0" distL="0" distR="0" wp14:anchorId="0F90A3A5" wp14:editId="1D3423AC">
@@ -2244,6 +2312,19 @@
     </w:p>
     <w:p>
       <w:pPr>
+        <w:rPr>
+          <w:sz w:val="24"/>
+        </w:rPr>
+      </w:pPr>
+      <w:r>
+        <w:rPr>
+          <w:sz w:val="24"/>
+        </w:rPr>
+        <w:br w:type="page"/>
+      </w:r>
+    </w:p>
+    <w:p>
+      <w:pPr>
         <w:pStyle w:val="Prrafodelista"/>
         <w:numPr>
           <w:ilvl w:val="0"/>
@@ -2258,6 +2339,7 @@
         <w:rPr>
           <w:sz w:val="24"/>
         </w:rPr>
+        <w:lastRenderedPageBreak/>
         <w:t>Implementación TPV (L)</w:t>
       </w:r>
     </w:p>
@@ -2292,7 +2374,7 @@
         <w:rPr>
           <w:noProof/>
           <w:sz w:val="24"/>
-          <w:lang w:eastAsia="es-ES"/>
+          <w:lang w:val="es-ES_tradnl" w:eastAsia="es-ES_tradnl"/>
         </w:rPr>
         <w:drawing>
           <wp:inline distT="0" distB="0" distL="0" distR="0" wp14:anchorId="30EE2716" wp14:editId="2C95E1EC">
@@ -2417,21 +2499,7 @@
         <w:rPr>
           <w:sz w:val="24"/>
         </w:rPr>
-        <w:t xml:space="preserve">CS: Estará cumplido cuando un trabajador pueda hacer </w:t>
-      </w:r>
-      <w:proofErr w:type="spellStart"/>
-      <w:r>
-        <w:rPr>
-          <w:sz w:val="24"/>
-        </w:rPr>
-        <w:t>login</w:t>
-      </w:r>
-      <w:proofErr w:type="spellEnd"/>
-      <w:r>
-        <w:rPr>
-          <w:sz w:val="24"/>
-        </w:rPr>
-        <w:t xml:space="preserve"> con sus </w:t>
+        <w:t xml:space="preserve">CS: Estará cumplido cuando un trabajador pueda hacer login con sus </w:t>
       </w:r>
     </w:p>
     <w:p>
@@ -2459,19 +2527,11 @@
           <w:sz w:val="24"/>
         </w:rPr>
       </w:pPr>
-      <w:proofErr w:type="spellStart"/>
-      <w:r>
-        <w:rPr>
-          <w:sz w:val="24"/>
-        </w:rPr>
-        <w:t>feedback</w:t>
-      </w:r>
-      <w:proofErr w:type="spellEnd"/>
-      <w:r>
-        <w:rPr>
-          <w:sz w:val="24"/>
-        </w:rPr>
-        <w:t xml:space="preserve"> y que muestre un mensaje de error al intentar acceder con credenciales inválidas.</w:t>
+      <w:r>
+        <w:rPr>
+          <w:sz w:val="24"/>
+        </w:rPr>
+        <w:t>feedback y que muestre un mensaje de error al intentar acceder con credenciales inválidas.</w:t>
       </w:r>
     </w:p>
     <w:p>
@@ -2565,7 +2625,6 @@
         <w:rPr>
           <w:sz w:val="24"/>
         </w:rPr>
-        <w:lastRenderedPageBreak/>
         <w:t>Permitir a los trabajadores d</w:t>
       </w:r>
       <w:r>
@@ -2725,23 +2784,34 @@
         <w:rPr>
           <w:sz w:val="24"/>
         </w:rPr>
-        <w:t xml:space="preserve">C.S.: Estará cumplido cuando un usuario pueda asignar una puntuación </w:t>
-      </w:r>
+        <w:t>C.S.: Estará cumplido cuando un usuario pueda asignar una puntuación (del 1 - 10) al servicio del trabajador que ha completado el pedido.</w:t>
+      </w:r>
+    </w:p>
+    <w:p>
+      <w:pPr>
+        <w:rPr>
+          <w:rFonts w:asciiTheme="majorHAnsi" w:eastAsiaTheme="majorEastAsia" w:hAnsiTheme="majorHAnsi" w:cstheme="majorBidi"/>
+          <w:b/>
+          <w:bCs/>
+          <w:smallCaps/>
+          <w:color w:val="000000" w:themeColor="text1"/>
+          <w:sz w:val="36"/>
+          <w:szCs w:val="36"/>
+        </w:rPr>
+      </w:pPr>
+      <w:r>
+        <w:br w:type="page"/>
+      </w:r>
+    </w:p>
+    <w:p>
+      <w:pPr>
+        <w:pStyle w:val="Ttulo1"/>
+        <w:jc w:val="both"/>
+      </w:pPr>
       <w:bookmarkStart w:id="0" w:name="_GoBack"/>
       <w:bookmarkEnd w:id="0"/>
       <w:r>
-        <w:rPr>
-          <w:sz w:val="24"/>
-        </w:rPr>
-        <w:t>(del 1 - 10) al servicio del trabajador que ha completado el pedido.</w:t>
-      </w:r>
-    </w:p>
-    <w:p>
-      <w:pPr>
-        <w:pStyle w:val="Ttulo1"/>
-        <w:jc w:val="both"/>
-      </w:pPr>
-      <w:r>
+        <w:lastRenderedPageBreak/>
         <w:t xml:space="preserve">Planificación de lanzamiento y </w:t>
       </w:r>
       <w:proofErr w:type="spellStart"/>
@@ -3144,8 +3214,8 @@
 </file>
 
 <file path=word/numbering.xml><?xml version="1.0" encoding="utf-8"?>
-<w:numbering xmlns:wpc="http://schemas.microsoft.com/office/word/2010/wordprocessingCanvas" xmlns:cx="http://schemas.microsoft.com/office/drawing/2014/chartex" xmlns:cx1="http://schemas.microsoft.com/office/drawing/2015/9/8/chartex" xmlns:cx2="http://schemas.microsoft.com/office/drawing/2015/10/21/chartex" xmlns:mc="http://schemas.openxmlformats.org/markup-compatibility/2006" xmlns:o="urn:schemas-microsoft-com:office:office" xmlns:r="http://schemas.openxmlformats.org/officeDocument/2006/relationships" xmlns:m="http://schemas.openxmlformats.org/officeDocument/2006/math" xmlns:v="urn:schemas-microsoft-com:vml" xmlns:wp14="http://schemas.microsoft.com/office/word/2010/wordprocessingDrawing" xmlns:wp="http://schemas.openxmlformats.org/drawingml/2006/wordprocessingDrawing" xmlns:w10="urn:schemas-microsoft-com:office:word" xmlns:w="http://schemas.openxmlformats.org/wordprocessingml/2006/main" xmlns:w14="http://schemas.microsoft.com/office/word/2010/wordml" xmlns:w15="http://schemas.microsoft.com/office/word/2012/wordml" xmlns:w16se="http://schemas.microsoft.com/office/word/2015/wordml/symex" xmlns:wpg="http://schemas.microsoft.com/office/word/2010/wordprocessingGroup" xmlns:wpi="http://schemas.microsoft.com/office/word/2010/wordprocessingInk" xmlns:wne="http://schemas.microsoft.com/office/word/2006/wordml" xmlns:wps="http://schemas.microsoft.com/office/word/2010/wordprocessingShape" mc:Ignorable="w14 w15 w16se wp14">
-  <w:abstractNum w:abstractNumId="0" w15:restartNumberingAfterBreak="0">
+<w:numbering xmlns:wpc="http://schemas.microsoft.com/office/word/2010/wordprocessingCanvas" xmlns:mo="http://schemas.microsoft.com/office/mac/office/2008/main" xmlns:mc="http://schemas.openxmlformats.org/markup-compatibility/2006" xmlns:mv="urn:schemas-microsoft-com:mac:vml" xmlns:o="urn:schemas-microsoft-com:office:office" xmlns:r="http://schemas.openxmlformats.org/officeDocument/2006/relationships" xmlns:m="http://schemas.openxmlformats.org/officeDocument/2006/math" xmlns:v="urn:schemas-microsoft-com:vml" xmlns:wp14="http://schemas.microsoft.com/office/word/2010/wordprocessingDrawing" xmlns:wp="http://schemas.openxmlformats.org/drawingml/2006/wordprocessingDrawing" xmlns:w10="urn:schemas-microsoft-com:office:word" xmlns:w="http://schemas.openxmlformats.org/wordprocessingml/2006/main" xmlns:w14="http://schemas.microsoft.com/office/word/2010/wordml" xmlns:w15="http://schemas.microsoft.com/office/word/2012/wordml" xmlns:wpg="http://schemas.microsoft.com/office/word/2010/wordprocessingGroup" xmlns:wpi="http://schemas.microsoft.com/office/word/2010/wordprocessingInk" xmlns:wne="http://schemas.microsoft.com/office/word/2006/wordml" xmlns:wps="http://schemas.microsoft.com/office/word/2010/wordprocessingShape" mc:Ignorable="w14 w15 wp14">
+  <w:abstractNum w:abstractNumId="0">
     <w:nsid w:val="05C91DF7"/>
     <w:multiLevelType w:val="hybridMultilevel"/>
     <w:tmpl w:val="67EA0C4C"/>
@@ -3258,7 +3328,7 @@
       </w:rPr>
     </w:lvl>
   </w:abstractNum>
-  <w:abstractNum w:abstractNumId="1" w15:restartNumberingAfterBreak="0">
+  <w:abstractNum w:abstractNumId="1">
     <w:nsid w:val="1482775B"/>
     <w:multiLevelType w:val="multilevel"/>
     <w:tmpl w:val="4E9E9BEE"/>
@@ -3353,7 +3423,7 @@
       </w:pPr>
     </w:lvl>
   </w:abstractNum>
-  <w:abstractNum w:abstractNumId="2" w15:restartNumberingAfterBreak="0">
+  <w:abstractNum w:abstractNumId="2">
     <w:nsid w:val="1DCB37C4"/>
     <w:multiLevelType w:val="hybridMultilevel"/>
     <w:tmpl w:val="10E8D332"/>
@@ -3466,7 +3536,7 @@
       </w:rPr>
     </w:lvl>
   </w:abstractNum>
-  <w:abstractNum w:abstractNumId="3" w15:restartNumberingAfterBreak="0">
+  <w:abstractNum w:abstractNumId="3">
     <w:nsid w:val="38CE7B4A"/>
     <w:multiLevelType w:val="hybridMultilevel"/>
     <w:tmpl w:val="1CF66E98"/>
@@ -3552,7 +3622,7 @@
       </w:pPr>
     </w:lvl>
   </w:abstractNum>
-  <w:abstractNum w:abstractNumId="4" w15:restartNumberingAfterBreak="0">
+  <w:abstractNum w:abstractNumId="4">
     <w:nsid w:val="3EC8523F"/>
     <w:multiLevelType w:val="hybridMultilevel"/>
     <w:tmpl w:val="5A18CE8A"/>
@@ -3665,7 +3735,7 @@
       </w:rPr>
     </w:lvl>
   </w:abstractNum>
-  <w:abstractNum w:abstractNumId="5" w15:restartNumberingAfterBreak="0">
+  <w:abstractNum w:abstractNumId="5">
     <w:nsid w:val="42DE0105"/>
     <w:multiLevelType w:val="hybridMultilevel"/>
     <w:tmpl w:val="770453D4"/>
@@ -3778,7 +3848,7 @@
       </w:rPr>
     </w:lvl>
   </w:abstractNum>
-  <w:abstractNum w:abstractNumId="6" w15:restartNumberingAfterBreak="0">
+  <w:abstractNum w:abstractNumId="6">
     <w:nsid w:val="5E187B6D"/>
     <w:multiLevelType w:val="hybridMultilevel"/>
     <w:tmpl w:val="BEFA2AFA"/>
@@ -3864,7 +3934,7 @@
       </w:pPr>
     </w:lvl>
   </w:abstractNum>
-  <w:abstractNum w:abstractNumId="7" w15:restartNumberingAfterBreak="0">
+  <w:abstractNum w:abstractNumId="7">
     <w:nsid w:val="5ED553E9"/>
     <w:multiLevelType w:val="hybridMultilevel"/>
     <w:tmpl w:val="7C122710"/>
@@ -3953,7 +4023,7 @@
       </w:pPr>
     </w:lvl>
   </w:abstractNum>
-  <w:abstractNum w:abstractNumId="8" w15:restartNumberingAfterBreak="0">
+  <w:abstractNum w:abstractNumId="8">
     <w:nsid w:val="78D8376F"/>
     <w:multiLevelType w:val="hybridMultilevel"/>
     <w:tmpl w:val="C18E06DE"/>
@@ -4039,7 +4109,7 @@
       </w:pPr>
     </w:lvl>
   </w:abstractNum>
-  <w:abstractNum w:abstractNumId="9" w15:restartNumberingAfterBreak="0">
+  <w:abstractNum w:abstractNumId="9">
     <w:nsid w:val="7E2B0D79"/>
     <w:multiLevelType w:val="hybridMultilevel"/>
     <w:tmpl w:val="10562D82"/>
@@ -4213,7 +4283,7 @@
 </file>
 
 <file path=word/styles.xml><?xml version="1.0" encoding="utf-8"?>
-<w:styles xmlns:mc="http://schemas.openxmlformats.org/markup-compatibility/2006" xmlns:r="http://schemas.openxmlformats.org/officeDocument/2006/relationships" xmlns:w="http://schemas.openxmlformats.org/wordprocessingml/2006/main" xmlns:w14="http://schemas.microsoft.com/office/word/2010/wordml" xmlns:w15="http://schemas.microsoft.com/office/word/2012/wordml" xmlns:w16se="http://schemas.microsoft.com/office/word/2015/wordml/symex" mc:Ignorable="w14 w15 w16se">
+<w:styles xmlns:mc="http://schemas.openxmlformats.org/markup-compatibility/2006" xmlns:r="http://schemas.openxmlformats.org/officeDocument/2006/relationships" xmlns:w="http://schemas.openxmlformats.org/wordprocessingml/2006/main" xmlns:w14="http://schemas.microsoft.com/office/word/2010/wordml" xmlns:w15="http://schemas.microsoft.com/office/word/2012/wordml" mc:Ignorable="w14 w15">
   <w:docDefaults>
     <w:rPrDefault>
       <w:rPr>
@@ -4229,7 +4299,7 @@
       </w:pPr>
     </w:pPrDefault>
   </w:docDefaults>
-  <w:latentStyles w:defLockedState="0" w:defUIPriority="99" w:defSemiHidden="0" w:defUnhideWhenUsed="0" w:defQFormat="0" w:count="373">
+  <w:latentStyles w:defLockedState="0" w:defUIPriority="99" w:defSemiHidden="0" w:defUnhideWhenUsed="0" w:defQFormat="0" w:count="382">
     <w:lsdException w:name="Normal" w:uiPriority="0" w:qFormat="1"/>
     <w:lsdException w:name="heading 1" w:uiPriority="9" w:qFormat="1"/>
     <w:lsdException w:name="heading 2" w:semiHidden="1" w:uiPriority="9" w:unhideWhenUsed="1" w:qFormat="1"/>
@@ -5066,11 +5136,11 @@
       <w:szCs w:val="18"/>
     </w:rPr>
   </w:style>
-  <w:style w:type="paragraph" w:styleId="Ttulo">
+  <w:style w:type="paragraph" w:styleId="Puesto">
     <w:name w:val="Title"/>
     <w:basedOn w:val="Normal"/>
     <w:next w:val="Normal"/>
-    <w:link w:val="TtuloCar"/>
+    <w:link w:val="PuestoCar"/>
     <w:uiPriority w:val="10"/>
     <w:qFormat/>
     <w:rsid w:val="00A5317F"/>
@@ -5085,10 +5155,10 @@
       <w:szCs w:val="56"/>
     </w:rPr>
   </w:style>
-  <w:style w:type="character" w:customStyle="1" w:styleId="TtuloCar">
-    <w:name w:val="Título Car"/>
+  <w:style w:type="character" w:customStyle="1" w:styleId="PuestoCar">
+    <w:name w:val="Puesto Car"/>
     <w:basedOn w:val="Fuentedeprrafopredeter"/>
-    <w:link w:val="Ttulo"/>
+    <w:link w:val="Puesto"/>
     <w:uiPriority w:val="10"/>
     <w:rsid w:val="00A5317F"/>
     <w:rPr>
@@ -5181,11 +5251,11 @@
       <w:color w:val="000000" w:themeColor="text1"/>
     </w:rPr>
   </w:style>
-  <w:style w:type="paragraph" w:styleId="Citadestacada">
+  <w:style w:type="paragraph" w:styleId="Citaintensa">
     <w:name w:val="Intense Quote"/>
     <w:basedOn w:val="Normal"/>
     <w:next w:val="Normal"/>
-    <w:link w:val="CitadestacadaCar"/>
+    <w:link w:val="CitaintensaCar"/>
     <w:uiPriority w:val="30"/>
     <w:qFormat/>
     <w:rsid w:val="00A5317F"/>
@@ -5203,10 +5273,10 @@
       <w:color w:val="000000" w:themeColor="text1"/>
     </w:rPr>
   </w:style>
-  <w:style w:type="character" w:customStyle="1" w:styleId="CitadestacadaCar">
-    <w:name w:val="Cita destacada Car"/>
+  <w:style w:type="character" w:customStyle="1" w:styleId="CitaintensaCar">
+    <w:name w:val="Cita intensa Car"/>
     <w:basedOn w:val="Fuentedeprrafopredeter"/>
-    <w:link w:val="Citadestacada"/>
+    <w:link w:val="Citaintensa"/>
     <w:uiPriority w:val="30"/>
     <w:rsid w:val="00A5317F"/>
     <w:rPr>
@@ -5278,7 +5348,7 @@
       <w:spacing w:val="5"/>
     </w:rPr>
   </w:style>
-  <w:style w:type="paragraph" w:styleId="TtuloTDC">
+  <w:style w:type="paragraph" w:styleId="TtulodeTDC">
     <w:name w:val="TOC Heading"/>
     <w:basedOn w:val="Ttulo1"/>
     <w:next w:val="Normal"/>

</xml_diff>